<commit_message>
feat: resolução da questão 5
</commit_message>
<xml_diff>
--- a/Questao5/Questão 5.docx
+++ b/Questao5/Questão 5.docx
@@ -1,6 +1,6 @@
 
 <file path=word/document.xml><?xml version="1.0" encoding="utf-8"?>
-<w:document xmlns:wpc="http://schemas.microsoft.com/office/word/2010/wordprocessingCanvas" xmlns:cx="http://schemas.microsoft.com/office/drawing/2014/chartex" xmlns:cx1="http://schemas.microsoft.com/office/drawing/2015/9/8/chartex" xmlns:cx2="http://schemas.microsoft.com/office/drawing/2015/10/21/chartex" xmlns:cx3="http://schemas.microsoft.com/office/drawing/2016/5/9/chartex" xmlns:cx4="http://schemas.microsoft.com/office/drawing/2016/5/10/chartex" xmlns:cx5="http://schemas.microsoft.com/office/drawing/2016/5/11/chartex" xmlns:cx6="http://schemas.microsoft.com/office/drawing/2016/5/12/chartex" xmlns:cx7="http://schemas.microsoft.com/office/drawing/2016/5/13/chartex" xmlns:cx8="http://schemas.microsoft.com/office/drawing/2016/5/14/chartex" xmlns:mc="http://schemas.openxmlformats.org/markup-compatibility/2006" xmlns:aink="http://schemas.microsoft.com/office/drawing/2016/ink" xmlns:am3d="http://schemas.microsoft.com/office/drawing/2017/model3d" xmlns:o="urn:schemas-microsoft-com:office:office" xmlns:r="http://schemas.openxmlformats.org/officeDocument/2006/relationships" xmlns:m="http://schemas.openxmlformats.org/officeDocument/2006/math" xmlns:v="urn:schemas-microsoft-com:vml" xmlns:wp14="http://schemas.microsoft.com/office/word/2010/wordprocessingDrawing" xmlns:wp="http://schemas.openxmlformats.org/drawingml/2006/wordprocessingDrawing" xmlns:w10="urn:schemas-microsoft-com:office:word" xmlns:w="http://schemas.openxmlformats.org/wordprocessingml/2006/main" xmlns:w14="http://schemas.microsoft.com/office/word/2010/wordml" xmlns:w15="http://schemas.microsoft.com/office/word/2012/wordml" xmlns:w16cex="http://schemas.microsoft.com/office/word/2018/wordml/cex" xmlns:w16cid="http://schemas.microsoft.com/office/word/2016/wordml/cid" xmlns:w16="http://schemas.microsoft.com/office/word/2018/wordml" xmlns:w16sdtdh="http://schemas.microsoft.com/office/word/2020/wordml/sdtdatahash" xmlns:w16se="http://schemas.microsoft.com/office/word/2015/wordml/symex" xmlns:wpg="http://schemas.microsoft.com/office/word/2010/wordprocessingGroup" xmlns:wpi="http://schemas.microsoft.com/office/word/2010/wordprocessingInk" xmlns:wne="http://schemas.microsoft.com/office/word/2006/wordml" xmlns:wps="http://schemas.microsoft.com/office/word/2010/wordprocessingShape" mc:Ignorable="w14 w15 w16se w16cid w16 w16cex w16sdtdh wp14">
+<w:document xmlns:wpc="http://schemas.microsoft.com/office/word/2010/wordprocessingCanvas" xmlns:cx="http://schemas.microsoft.com/office/drawing/2014/chartex" xmlns:cx1="http://schemas.microsoft.com/office/drawing/2015/9/8/chartex" xmlns:cx2="http://schemas.microsoft.com/office/drawing/2015/10/21/chartex" xmlns:cx3="http://schemas.microsoft.com/office/drawing/2016/5/9/chartex" xmlns:cx4="http://schemas.microsoft.com/office/drawing/2016/5/10/chartex" xmlns:cx5="http://schemas.microsoft.com/office/drawing/2016/5/11/chartex" xmlns:cx6="http://schemas.microsoft.com/office/drawing/2016/5/12/chartex" xmlns:cx7="http://schemas.microsoft.com/office/drawing/2016/5/13/chartex" xmlns:cx8="http://schemas.microsoft.com/office/drawing/2016/5/14/chartex" xmlns:mc="http://schemas.openxmlformats.org/markup-compatibility/2006" xmlns:aink="http://schemas.microsoft.com/office/drawing/2016/ink" xmlns:am3d="http://schemas.microsoft.com/office/drawing/2017/model3d" xmlns:o="urn:schemas-microsoft-com:office:office" xmlns:r="http://schemas.openxmlformats.org/officeDocument/2006/relationships" xmlns:m="http://schemas.openxmlformats.org/officeDocument/2006/math" xmlns:v="urn:schemas-microsoft-com:vml" xmlns:wp14="http://schemas.microsoft.com/office/word/2010/wordprocessingDrawing" xmlns:wp="http://schemas.openxmlformats.org/drawingml/2006/wordprocessingDrawing" xmlns:w10="urn:schemas-microsoft-com:office:word" xmlns:w="http://schemas.openxmlformats.org/wordprocessingml/2006/main" xmlns:w14="http://schemas.microsoft.com/office/word/2010/wordml" xmlns:w15="http://schemas.microsoft.com/office/word/2012/wordml" xmlns:w16cid="http://schemas.microsoft.com/office/word/2016/wordml/cid" xmlns:w16se="http://schemas.microsoft.com/office/word/2015/wordml/symex" xmlns:wpg="http://schemas.microsoft.com/office/word/2010/wordprocessingGroup" xmlns:wpi="http://schemas.microsoft.com/office/word/2010/wordprocessingInk" xmlns:wne="http://schemas.microsoft.com/office/word/2006/wordml" xmlns:wps="http://schemas.microsoft.com/office/word/2010/wordprocessingShape" mc:Ignorable="w14 w15 w16se w16cid wp14">
   <w:body>
     <w:p>
       <w:pPr>
@@ -1592,27 +1592,7 @@
                 <w:sz w:val="16"/>
                 <w:szCs w:val="16"/>
               </w:rPr>
-              <w:t xml:space="preserve">-- tipo do movimento. (C = </w:t>
-            </w:r>
-            <w:proofErr w:type="gramStart"/>
-            <w:r>
-              <w:rPr>
-                <w:rFonts w:ascii="Consolas" w:hAnsi="Consolas" w:cs="Consolas"/>
-                <w:color w:val="808080"/>
-                <w:sz w:val="16"/>
-                <w:szCs w:val="16"/>
-              </w:rPr>
-              <w:t>Credito</w:t>
-            </w:r>
-            <w:proofErr w:type="gramEnd"/>
-            <w:r>
-              <w:rPr>
-                <w:rFonts w:ascii="Consolas" w:hAnsi="Consolas" w:cs="Consolas"/>
-                <w:color w:val="808080"/>
-                <w:sz w:val="16"/>
-                <w:szCs w:val="16"/>
-              </w:rPr>
-              <w:t>, D = Debito).</w:t>
+              <w:t>-- tipo do movimento. (C = Credito, D = Debito).</w:t>
             </w:r>
           </w:p>
           <w:p>
@@ -3822,7 +3802,27 @@
                 <w:sz w:val="16"/>
                 <w:szCs w:val="16"/>
               </w:rPr>
-              <w:t xml:space="preserve"> Simons'</w:t>
+              <w:t xml:space="preserve"> </w:t>
+            </w:r>
+            <w:proofErr w:type="spellStart"/>
+            <w:r>
+              <w:rPr>
+                <w:rFonts w:ascii="Consolas" w:hAnsi="Consolas" w:cs="Consolas"/>
+                <w:color w:val="008000"/>
+                <w:sz w:val="16"/>
+                <w:szCs w:val="16"/>
+              </w:rPr>
+              <w:t>Simons</w:t>
+            </w:r>
+            <w:proofErr w:type="spellEnd"/>
+            <w:r>
+              <w:rPr>
+                <w:rFonts w:ascii="Consolas" w:hAnsi="Consolas" w:cs="Consolas"/>
+                <w:color w:val="008000"/>
+                <w:sz w:val="16"/>
+                <w:szCs w:val="16"/>
+              </w:rPr>
+              <w:t>'</w:t>
             </w:r>
             <w:r>
               <w:rPr>
@@ -3901,10 +3901,6 @@
     <w:p>
       <w:pPr>
         <w:pStyle w:val="PargrafodaLista"/>
-        <w:numPr>
-          <w:ilvl w:val="0"/>
-          <w:numId w:val="3"/>
-        </w:numPr>
       </w:pPr>
       <w:proofErr w:type="spellStart"/>
       <w:r>
@@ -3949,16 +3945,8 @@
         <w:rPr>
           <w:lang w:val="en-US"/>
         </w:rPr>
-        <w:t xml:space="preserve"> - Command Query Responsibility </w:t>
-      </w:r>
-      <w:proofErr w:type="gramStart"/>
-      <w:r>
-        <w:rPr>
-          <w:lang w:val="en-US"/>
-        </w:rPr>
-        <w:t>Segregation;</w:t>
-      </w:r>
-      <w:proofErr w:type="gramEnd"/>
+        <w:t xml:space="preserve"> - Command Query Responsibility Segregation;</w:t>
+      </w:r>
     </w:p>
     <w:p>
       <w:pPr>
@@ -3993,10 +3981,6 @@
     <w:p>
       <w:pPr>
         <w:pStyle w:val="PargrafodaLista"/>
-        <w:numPr>
-          <w:ilvl w:val="0"/>
-          <w:numId w:val="3"/>
-        </w:numPr>
       </w:pPr>
       <w:r>
         <w:rPr>
@@ -4045,10 +4029,13 @@
       <w:r>
         <w:t>NSubstitute</w:t>
       </w:r>
+      <w:r>
+        <w:t>.</w:t>
+      </w:r>
+      <w:r>
+        <w:t>D</w:t>
+      </w:r>
       <w:proofErr w:type="spellEnd"/>
-      <w:r>
-        <w:t>.</w:t>
-      </w:r>
     </w:p>
     <w:p/>
     <w:p>
@@ -4171,18 +4158,18 @@
         <w:t>tipo de movimento</w:t>
       </w:r>
       <w:r>
-        <w:t xml:space="preserve"> (C = </w:t>
-      </w:r>
-      <w:proofErr w:type="gramStart"/>
-      <w:r>
-        <w:t>Credito</w:t>
-      </w:r>
-      <w:proofErr w:type="gramEnd"/>
-      <w:r>
-        <w:t>, D = Débito).</w:t>
+        <w:t xml:space="preserve"> (C = Credito, D = Débito).</w:t>
       </w:r>
     </w:p>
-    <w:p/>
+    <w:p>
+      <w:pPr>
+        <w:rPr>
+          <w:u w:val="single"/>
+        </w:rPr>
+      </w:pPr>
+      <w:bookmarkStart w:id="0" w:name="_GoBack"/>
+      <w:bookmarkEnd w:id="0"/>
+    </w:p>
     <w:p>
       <w:r>
         <w:t xml:space="preserve">É importante </w:t>
@@ -4401,15 +4388,7 @@
     <w:p/>
     <w:p>
       <w:r>
-        <w:t xml:space="preserve">Observação: Caso a </w:t>
-      </w:r>
-      <w:proofErr w:type="gramStart"/>
-      <w:r>
-        <w:t>conta</w:t>
-      </w:r>
-      <w:proofErr w:type="gramEnd"/>
-      <w:r>
-        <w:t xml:space="preserve"> não possua nenhuma movimentação, a API deve retornar o valor 0.00 (Zero).</w:t>
+        <w:t>Observação: Caso a conta não possua nenhuma movimentação, a API deve retornar o valor 0.00 (Zero).</w:t>
       </w:r>
     </w:p>
     <w:p/>
@@ -4444,7 +4423,15 @@
     </w:p>
     <w:p/>
     <w:p>
-      <w:r>
+      <w:pPr>
+        <w:rPr>
+          <w:strike/>
+        </w:rPr>
+      </w:pPr>
+      <w:r>
+        <w:rPr>
+          <w:strike/>
+        </w:rPr>
         <w:lastRenderedPageBreak/>
         <w:t>Caso os dados sejam recebidos e estejam válidos, deve retornar HTTP 200 e retornar no body com os seguintes dados:</w:t>
       </w:r>
@@ -4456,8 +4443,14 @@
           <w:ilvl w:val="0"/>
           <w:numId w:val="5"/>
         </w:numPr>
-      </w:pPr>
-      <w:r>
+        <w:rPr>
+          <w:strike/>
+        </w:rPr>
+      </w:pPr>
+      <w:r>
+        <w:rPr>
+          <w:strike/>
+        </w:rPr>
         <w:t>Número da conta corrente</w:t>
       </w:r>
     </w:p>
@@ -4468,8 +4461,14 @@
           <w:ilvl w:val="0"/>
           <w:numId w:val="5"/>
         </w:numPr>
-      </w:pPr>
-      <w:r>
+        <w:rPr>
+          <w:strike/>
+        </w:rPr>
+      </w:pPr>
+      <w:r>
+        <w:rPr>
+          <w:strike/>
+        </w:rPr>
         <w:t>Nome do titular da conta corrente</w:t>
       </w:r>
     </w:p>
@@ -4480,8 +4479,14 @@
           <w:ilvl w:val="0"/>
           <w:numId w:val="5"/>
         </w:numPr>
-      </w:pPr>
-      <w:r>
+        <w:rPr>
+          <w:strike/>
+        </w:rPr>
+      </w:pPr>
+      <w:r>
+        <w:rPr>
+          <w:strike/>
+        </w:rPr>
         <w:t>Data e hora da resposta da consulta</w:t>
       </w:r>
     </w:p>
@@ -4492,14 +4497,34 @@
           <w:ilvl w:val="0"/>
           <w:numId w:val="5"/>
         </w:numPr>
-      </w:pPr>
-      <w:r>
+        <w:rPr>
+          <w:strike/>
+        </w:rPr>
+      </w:pPr>
+      <w:r>
+        <w:rPr>
+          <w:strike/>
+        </w:rPr>
         <w:t>Valor do Saldo atual</w:t>
       </w:r>
     </w:p>
-    <w:p/>
     <w:p>
-      <w:r>
+      <w:pPr>
+        <w:rPr>
+          <w:strike/>
+        </w:rPr>
+      </w:pPr>
+    </w:p>
+    <w:p>
+      <w:pPr>
+        <w:rPr>
+          <w:strike/>
+        </w:rPr>
+      </w:pPr>
+      <w:r>
+        <w:rPr>
+          <w:strike/>
+        </w:rPr>
         <w:t>Caso os dados estejam inconsistentes, deve retornar falha HTTP 400 (Bad Request) e no body uma mensagem descritiva de qual foi a falha e o tipo de falha.</w:t>
       </w:r>
     </w:p>
@@ -4525,7 +4550,7 @@
 </file>
 
 <file path=word/numbering.xml><?xml version="1.0" encoding="utf-8"?>
-<w:numbering xmlns:wpc="http://schemas.microsoft.com/office/word/2010/wordprocessingCanvas" xmlns:cx="http://schemas.microsoft.com/office/drawing/2014/chartex" xmlns:cx1="http://schemas.microsoft.com/office/drawing/2015/9/8/chartex" xmlns:cx2="http://schemas.microsoft.com/office/drawing/2015/10/21/chartex" xmlns:cx3="http://schemas.microsoft.com/office/drawing/2016/5/9/chartex" xmlns:cx4="http://schemas.microsoft.com/office/drawing/2016/5/10/chartex" xmlns:cx5="http://schemas.microsoft.com/office/drawing/2016/5/11/chartex" xmlns:cx6="http://schemas.microsoft.com/office/drawing/2016/5/12/chartex" xmlns:cx7="http://schemas.microsoft.com/office/drawing/2016/5/13/chartex" xmlns:cx8="http://schemas.microsoft.com/office/drawing/2016/5/14/chartex" xmlns:mc="http://schemas.openxmlformats.org/markup-compatibility/2006" xmlns:aink="http://schemas.microsoft.com/office/drawing/2016/ink" xmlns:am3d="http://schemas.microsoft.com/office/drawing/2017/model3d" xmlns:o="urn:schemas-microsoft-com:office:office" xmlns:r="http://schemas.openxmlformats.org/officeDocument/2006/relationships" xmlns:m="http://schemas.openxmlformats.org/officeDocument/2006/math" xmlns:v="urn:schemas-microsoft-com:vml" xmlns:wp14="http://schemas.microsoft.com/office/word/2010/wordprocessingDrawing" xmlns:wp="http://schemas.openxmlformats.org/drawingml/2006/wordprocessingDrawing" xmlns:w10="urn:schemas-microsoft-com:office:word" xmlns:w="http://schemas.openxmlformats.org/wordprocessingml/2006/main" xmlns:w14="http://schemas.microsoft.com/office/word/2010/wordml" xmlns:w15="http://schemas.microsoft.com/office/word/2012/wordml" xmlns:w16cex="http://schemas.microsoft.com/office/word/2018/wordml/cex" xmlns:w16cid="http://schemas.microsoft.com/office/word/2016/wordml/cid" xmlns:w16="http://schemas.microsoft.com/office/word/2018/wordml" xmlns:w16sdtdh="http://schemas.microsoft.com/office/word/2020/wordml/sdtdatahash" xmlns:w16se="http://schemas.microsoft.com/office/word/2015/wordml/symex" xmlns:wpg="http://schemas.microsoft.com/office/word/2010/wordprocessingGroup" xmlns:wpi="http://schemas.microsoft.com/office/word/2010/wordprocessingInk" xmlns:wne="http://schemas.microsoft.com/office/word/2006/wordml" xmlns:wps="http://schemas.microsoft.com/office/word/2010/wordprocessingShape" mc:Ignorable="w14 w15 w16se w16cid w16 w16cex w16sdtdh wp14">
+<w:numbering xmlns:wpc="http://schemas.microsoft.com/office/word/2010/wordprocessingCanvas" xmlns:cx="http://schemas.microsoft.com/office/drawing/2014/chartex" xmlns:cx1="http://schemas.microsoft.com/office/drawing/2015/9/8/chartex" xmlns:cx2="http://schemas.microsoft.com/office/drawing/2015/10/21/chartex" xmlns:cx3="http://schemas.microsoft.com/office/drawing/2016/5/9/chartex" xmlns:cx4="http://schemas.microsoft.com/office/drawing/2016/5/10/chartex" xmlns:cx5="http://schemas.microsoft.com/office/drawing/2016/5/11/chartex" xmlns:cx6="http://schemas.microsoft.com/office/drawing/2016/5/12/chartex" xmlns:cx7="http://schemas.microsoft.com/office/drawing/2016/5/13/chartex" xmlns:cx8="http://schemas.microsoft.com/office/drawing/2016/5/14/chartex" xmlns:mc="http://schemas.openxmlformats.org/markup-compatibility/2006" xmlns:aink="http://schemas.microsoft.com/office/drawing/2016/ink" xmlns:am3d="http://schemas.microsoft.com/office/drawing/2017/model3d" xmlns:o="urn:schemas-microsoft-com:office:office" xmlns:r="http://schemas.openxmlformats.org/officeDocument/2006/relationships" xmlns:m="http://schemas.openxmlformats.org/officeDocument/2006/math" xmlns:v="urn:schemas-microsoft-com:vml" xmlns:wp14="http://schemas.microsoft.com/office/word/2010/wordprocessingDrawing" xmlns:wp="http://schemas.openxmlformats.org/drawingml/2006/wordprocessingDrawing" xmlns:w10="urn:schemas-microsoft-com:office:word" xmlns:w="http://schemas.openxmlformats.org/wordprocessingml/2006/main" xmlns:w14="http://schemas.microsoft.com/office/word/2010/wordml" xmlns:w15="http://schemas.microsoft.com/office/word/2012/wordml" xmlns:w16cid="http://schemas.microsoft.com/office/word/2016/wordml/cid" xmlns:w16se="http://schemas.microsoft.com/office/word/2015/wordml/symex" xmlns:wpg="http://schemas.microsoft.com/office/word/2010/wordprocessingGroup" xmlns:wpi="http://schemas.microsoft.com/office/word/2010/wordprocessingInk" xmlns:wne="http://schemas.microsoft.com/office/word/2006/wordml" xmlns:wps="http://schemas.microsoft.com/office/word/2010/wordprocessingShape" mc:Ignorable="w14 w15 w16se w16cid wp14">
   <w:abstractNum w:abstractNumId="0" w15:restartNumberingAfterBreak="0">
     <w:nsid w:val="00CD5F49"/>
     <w:multiLevelType w:val="hybridMultilevel"/>
@@ -5110,7 +5135,7 @@
 </file>
 
 <file path=word/styles.xml><?xml version="1.0" encoding="utf-8"?>
-<w:styles xmlns:mc="http://schemas.openxmlformats.org/markup-compatibility/2006" xmlns:r="http://schemas.openxmlformats.org/officeDocument/2006/relationships" xmlns:w="http://schemas.openxmlformats.org/wordprocessingml/2006/main" xmlns:w14="http://schemas.microsoft.com/office/word/2010/wordml" xmlns:w15="http://schemas.microsoft.com/office/word/2012/wordml" xmlns:w16cex="http://schemas.microsoft.com/office/word/2018/wordml/cex" xmlns:w16cid="http://schemas.microsoft.com/office/word/2016/wordml/cid" xmlns:w16="http://schemas.microsoft.com/office/word/2018/wordml" xmlns:w16sdtdh="http://schemas.microsoft.com/office/word/2020/wordml/sdtdatahash" xmlns:w16se="http://schemas.microsoft.com/office/word/2015/wordml/symex" mc:Ignorable="w14 w15 w16se w16cid w16 w16cex w16sdtdh">
+<w:styles xmlns:mc="http://schemas.openxmlformats.org/markup-compatibility/2006" xmlns:r="http://schemas.openxmlformats.org/officeDocument/2006/relationships" xmlns:w="http://schemas.openxmlformats.org/wordprocessingml/2006/main" xmlns:w14="http://schemas.microsoft.com/office/word/2010/wordml" xmlns:w15="http://schemas.microsoft.com/office/word/2012/wordml" xmlns:w16cid="http://schemas.microsoft.com/office/word/2016/wordml/cid" xmlns:w16se="http://schemas.microsoft.com/office/word/2015/wordml/symex" mc:Ignorable="w14 w15 w16se w16cid">
   <w:docDefaults>
     <w:rPrDefault>
       <w:rPr>
@@ -5122,7 +5147,7 @@
     </w:rPrDefault>
     <w:pPrDefault/>
   </w:docDefaults>
-  <w:latentStyles w:defLockedState="0" w:defUIPriority="99" w:defSemiHidden="0" w:defUnhideWhenUsed="0" w:defQFormat="0" w:count="376">
+  <w:latentStyles w:defLockedState="0" w:defUIPriority="99" w:defSemiHidden="0" w:defUnhideWhenUsed="0" w:defQFormat="0" w:count="375">
     <w:lsdException w:name="Normal" w:uiPriority="0" w:qFormat="1"/>
     <w:lsdException w:name="heading 1" w:uiPriority="9" w:qFormat="1"/>
     <w:lsdException w:name="heading 2" w:semiHidden="1" w:uiPriority="9" w:unhideWhenUsed="1" w:qFormat="1"/>
@@ -5498,7 +5523,6 @@
     <w:lsdException w:name="Smart Hyperlink" w:semiHidden="1" w:unhideWhenUsed="1"/>
     <w:lsdException w:name="Hashtag" w:semiHidden="1" w:unhideWhenUsed="1"/>
     <w:lsdException w:name="Unresolved Mention" w:semiHidden="1" w:unhideWhenUsed="1"/>
-    <w:lsdException w:name="Smart Link" w:semiHidden="1" w:unhideWhenUsed="1"/>
   </w:latentStyles>
   <w:style w:type="paragraph" w:default="1" w:styleId="Normal">
     <w:name w:val="Normal"/>

</xml_diff>